<commit_message>
first pass at formatting for P3
#58
</commit_message>
<xml_diff>
--- a/doc/manuscript/word-styles-reference.docx
+++ b/doc/manuscript/word-styles-reference.docx
@@ -1,11 +1,10 @@
 
 <file path=word/document.xml><?xml version="1.0" encoding="utf-8"?>
-<w:document xmlns:wpc="http://schemas.microsoft.com/office/word/2010/wordprocessingCanvas" xmlns:cx="http://schemas.microsoft.com/office/drawing/2014/chartex" xmlns:cx1="http://schemas.microsoft.com/office/drawing/2015/9/8/chartex" xmlns:cx2="http://schemas.microsoft.com/office/drawing/2015/10/21/chartex" xmlns:cx3="http://schemas.microsoft.com/office/drawing/2016/5/9/chartex" xmlns:cx4="http://schemas.microsoft.com/office/drawing/2016/5/10/chartex" xmlns:cx5="http://schemas.microsoft.com/office/drawing/2016/5/11/chartex" xmlns:cx6="http://schemas.microsoft.com/office/drawing/2016/5/12/chartex" xmlns:cx7="http://schemas.microsoft.com/office/drawing/2016/5/13/chartex" xmlns:cx8="http://schemas.microsoft.com/office/drawing/2016/5/14/chartex" xmlns:mc="http://schemas.openxmlformats.org/markup-compatibility/2006" xmlns:aink="http://schemas.microsoft.com/office/drawing/2016/ink" xmlns:am3d="http://schemas.microsoft.com/office/drawing/2017/model3d" xmlns:o="urn:schemas-microsoft-com:office:office" xmlns:r="http://schemas.openxmlformats.org/officeDocument/2006/relationships" xmlns:m="http://schemas.openxmlformats.org/officeDocument/2006/math" xmlns:v="urn:schemas-microsoft-com:vml" xmlns:wp14="http://schemas.microsoft.com/office/word/2010/wordprocessingDrawing" xmlns:wp="http://schemas.openxmlformats.org/drawingml/2006/wordprocessingDrawing" xmlns:w10="urn:schemas-microsoft-com:office:word" xmlns:w="http://schemas.openxmlformats.org/wordprocessingml/2006/main" xmlns:w14="http://schemas.microsoft.com/office/word/2010/wordml" xmlns:w15="http://schemas.microsoft.com/office/word/2012/wordml" xmlns:w16cex="http://schemas.microsoft.com/office/word/2018/wordml/cex" xmlns:w16cid="http://schemas.microsoft.com/office/word/2016/wordml/cid" xmlns:w16="http://schemas.microsoft.com/office/word/2018/wordml" xmlns:w16sdtdh="http://schemas.microsoft.com/office/word/2020/wordml/sdtdatahash" xmlns:w16se="http://schemas.microsoft.com/office/word/2015/wordml/symex" xmlns:wpg="http://schemas.microsoft.com/office/word/2010/wordprocessingGroup" xmlns:wpi="http://schemas.microsoft.com/office/word/2010/wordprocessingInk" xmlns:wne="http://schemas.microsoft.com/office/word/2006/wordml" xmlns:wps="http://schemas.microsoft.com/office/word/2010/wordprocessingShape" mc:Ignorable="w14 w15 w16se w16cid w16 w16cex w16sdtdh wp14">
+<w:document xmlns:wpc="http://schemas.microsoft.com/office/word/2010/wordprocessingCanvas" xmlns:cx="http://schemas.microsoft.com/office/drawing/2014/chartex" xmlns:cx1="http://schemas.microsoft.com/office/drawing/2015/9/8/chartex" xmlns:cx2="http://schemas.microsoft.com/office/drawing/2015/10/21/chartex" xmlns:cx3="http://schemas.microsoft.com/office/drawing/2016/5/9/chartex" xmlns:cx4="http://schemas.microsoft.com/office/drawing/2016/5/10/chartex" xmlns:cx5="http://schemas.microsoft.com/office/drawing/2016/5/11/chartex" xmlns:cx6="http://schemas.microsoft.com/office/drawing/2016/5/12/chartex" xmlns:cx7="http://schemas.microsoft.com/office/drawing/2016/5/13/chartex" xmlns:cx8="http://schemas.microsoft.com/office/drawing/2016/5/14/chartex" xmlns:mc="http://schemas.openxmlformats.org/markup-compatibility/2006" xmlns:aink="http://schemas.microsoft.com/office/drawing/2016/ink" xmlns:am3d="http://schemas.microsoft.com/office/drawing/2017/model3d" xmlns:o="urn:schemas-microsoft-com:office:office" xmlns:oel="http://schemas.microsoft.com/office/2019/extlst" xmlns:r="http://schemas.openxmlformats.org/officeDocument/2006/relationships" xmlns:m="http://schemas.openxmlformats.org/officeDocument/2006/math" xmlns:v="urn:schemas-microsoft-com:vml" xmlns:wp14="http://schemas.microsoft.com/office/word/2010/wordprocessingDrawing" xmlns:wp="http://schemas.openxmlformats.org/drawingml/2006/wordprocessingDrawing" xmlns:w10="urn:schemas-microsoft-com:office:word" xmlns:w="http://schemas.openxmlformats.org/wordprocessingml/2006/main" xmlns:w14="http://schemas.microsoft.com/office/word/2010/wordml" xmlns:w15="http://schemas.microsoft.com/office/word/2012/wordml" xmlns:w16cex="http://schemas.microsoft.com/office/word/2018/wordml/cex" xmlns:w16cid="http://schemas.microsoft.com/office/word/2016/wordml/cid" xmlns:w16="http://schemas.microsoft.com/office/word/2018/wordml" xmlns:w16sdtdh="http://schemas.microsoft.com/office/word/2020/wordml/sdtdatahash" xmlns:w16se="http://schemas.microsoft.com/office/word/2015/wordml/symex" xmlns:wpg="http://schemas.microsoft.com/office/word/2010/wordprocessingGroup" xmlns:wpi="http://schemas.microsoft.com/office/word/2010/wordprocessingInk" xmlns:wne="http://schemas.microsoft.com/office/word/2006/wordml" xmlns:wps="http://schemas.microsoft.com/office/word/2010/wordprocessingShape" mc:Ignorable="w14 w15 w16se w16cid w16 w16cex w16sdtdh wp14">
   <w:body>
     <w:p>
       <w:pPr>
         <w:pStyle w:val="FirstParagraph"/>
-        <w:spacing w:line="360" w:lineRule="auto"/>
       </w:pPr>
       <w:r>
         <w:rPr>
@@ -20,7 +19,6 @@
     <w:p>
       <w:pPr>
         <w:pStyle w:val="BodyText"/>
-        <w:spacing w:line="360" w:lineRule="auto"/>
       </w:pPr>
       <w:r>
         <w:rPr>
@@ -32,7 +30,6 @@
     <w:p>
       <w:pPr>
         <w:pStyle w:val="BodyText"/>
-        <w:spacing w:line="360" w:lineRule="auto"/>
       </w:pPr>
       <w:hyperlink r:id="rId7">
         <w:r>
@@ -56,19 +53,12 @@
         </w:r>
       </w:hyperlink>
       <w:r>
-        <w:t>, Valentine Herrmann</w:t>
-      </w:r>
-      <w:r>
-        <w:rPr>
-          <w:vertAlign w:val="superscript"/>
-        </w:rPr>
-        <w:t>1</w:t>
+        <w:t xml:space="preserve">, </w:t>
       </w:r>
     </w:p>
     <w:p>
       <w:pPr>
         <w:pStyle w:val="BodyText"/>
-        <w:spacing w:line="360" w:lineRule="auto"/>
       </w:pPr>
       <w:r>
         <w:rPr>
@@ -83,7 +73,6 @@
           <w:ilvl w:val="0"/>
           <w:numId w:val="6"/>
         </w:numPr>
-        <w:spacing w:line="360" w:lineRule="auto"/>
       </w:pPr>
       <w:r>
         <w:t>Conservation Ecology Center; Smithsonian Conservation Biology Institute; Front Royal, VA 22630, USA</w:t>
@@ -95,7 +84,6 @@
           <w:ilvl w:val="0"/>
           <w:numId w:val="6"/>
         </w:numPr>
-        <w:spacing w:line="360" w:lineRule="auto"/>
       </w:pPr>
       <w:r>
         <w:t xml:space="preserve">Center for Tropical Forest Science-Forest Global Earth Observatory; Smithsonian Tropical Research Institute; Panama, Republic of Panama*corresponding author: </w:t>
@@ -115,7 +103,6 @@
     <w:p>
       <w:pPr>
         <w:pStyle w:val="BodyText"/>
-        <w:spacing w:line="360" w:lineRule="auto"/>
       </w:pPr>
       <w:r>
         <w:rPr>
@@ -128,9 +115,6 @@
       </w:r>
     </w:p>
     <w:p>
-      <w:pPr>
-        <w:spacing w:line="360" w:lineRule="auto"/>
-      </w:pPr>
       <w:r>
         <w:br w:type="page"/>
       </w:r>
@@ -138,7 +122,6 @@
     <w:p>
       <w:pPr>
         <w:pStyle w:val="Heading1"/>
-        <w:spacing w:line="360" w:lineRule="auto"/>
       </w:pPr>
       <w:bookmarkStart w:id="0" w:name="abstract"/>
       <w:r>
@@ -152,7 +135,6 @@
           <w:ilvl w:val="0"/>
           <w:numId w:val="9"/>
         </w:numPr>
-        <w:spacing w:line="360" w:lineRule="auto"/>
       </w:pPr>
       <w:r>
         <w:t>Tree rings</w:t>
@@ -164,16 +146,12 @@
           <w:ilvl w:val="0"/>
           <w:numId w:val="9"/>
         </w:numPr>
-        <w:spacing w:line="360" w:lineRule="auto"/>
       </w:pPr>
       <w:r>
         <w:t xml:space="preserve">Here, we </w:t>
       </w:r>
     </w:p>
     <w:p>
-      <w:pPr>
-        <w:spacing w:line="360" w:lineRule="auto"/>
-      </w:pPr>
       <w:r>
         <w:br w:type="page"/>
       </w:r>
@@ -181,7 +159,6 @@
     <w:p>
       <w:pPr>
         <w:pStyle w:val="Heading1"/>
-        <w:spacing w:line="360" w:lineRule="auto"/>
       </w:pPr>
       <w:bookmarkStart w:id="1" w:name="introduction"/>
       <w:bookmarkEnd w:id="0"/>
@@ -193,7 +170,6 @@
     <w:p>
       <w:pPr>
         <w:pStyle w:val="FirstParagraph"/>
-        <w:spacing w:line="360" w:lineRule="auto"/>
       </w:pPr>
       <w:r>
         <w:t xml:space="preserve">Spanning </w:t>
@@ -202,7 +178,6 @@
     <w:p>
       <w:pPr>
         <w:pStyle w:val="Heading1"/>
-        <w:spacing w:line="360" w:lineRule="auto"/>
       </w:pPr>
       <w:bookmarkStart w:id="2" w:name="materials-and-methods"/>
       <w:bookmarkEnd w:id="1"/>
@@ -213,7 +188,6 @@
     <w:p>
       <w:pPr>
         <w:pStyle w:val="Heading2"/>
-        <w:spacing w:line="360" w:lineRule="auto"/>
       </w:pPr>
       <w:bookmarkStart w:id="3" w:name="data-sources-and-preparation"/>
       <w:r>
@@ -223,7 +197,6 @@
     <w:p>
       <w:pPr>
         <w:pStyle w:val="FirstParagraph"/>
-        <w:spacing w:line="360" w:lineRule="auto"/>
       </w:pPr>
       <w:r>
         <w:t xml:space="preserve">We analyzed </w:t>
@@ -231,125 +204,26 @@
     </w:p>
     <w:p>
       <w:pPr>
-        <w:pStyle w:val="CaptionedFigure"/>
-        <w:spacing w:line="360" w:lineRule="auto"/>
+        <w:pStyle w:val="Heading3"/>
       </w:pPr>
       <w:bookmarkStart w:id="4" w:name="analysis-methods"/>
+      <w:bookmarkStart w:id="5" w:name="identifying-key-climate-drivers"/>
       <w:bookmarkEnd w:id="3"/>
       <w:r>
-        <w:rPr>
-          <w:noProof/>
-        </w:rPr>
-        <w:drawing>
-          <wp:inline distT="0" distB="0" distL="0" distR="0" wp14:anchorId="1ABF0BF6" wp14:editId="2E3AAE57">
-            <wp:extent cx="5943600" cy="3767715"/>
-            <wp:effectExtent l="0" t="0" r="0" b="0"/>
-            <wp:docPr id="2" name="Picture" descr="Figure 1 | DRAFT Schematic illustrating our analysis process. This analysis is conducted separately for each site."/>
-            <wp:cNvGraphicFramePr/>
-            <a:graphic xmlns:a="http://schemas.openxmlformats.org/drawingml/2006/main">
-              <a:graphicData uri="http://schemas.openxmlformats.org/drawingml/2006/picture">
-                <pic:pic xmlns:pic="http://schemas.openxmlformats.org/drawingml/2006/picture">
-                  <pic:nvPicPr>
-                    <pic:cNvPr id="0" name="Picture" descr="tables_figures/schematic_figure.png"/>
-                    <pic:cNvPicPr>
-                      <a:picLocks noChangeAspect="1" noChangeArrowheads="1"/>
-                    </pic:cNvPicPr>
-                  </pic:nvPicPr>
-                  <pic:blipFill>
-                    <a:blip r:embed="rId9"/>
-                    <a:stretch>
-                      <a:fillRect/>
-                    </a:stretch>
-                  </pic:blipFill>
-                  <pic:spPr bwMode="auto">
-                    <a:xfrm>
-                      <a:off x="0" y="0"/>
-                      <a:ext cx="5943600" cy="3767715"/>
-                    </a:xfrm>
-                    <a:prstGeom prst="rect">
-                      <a:avLst/>
-                    </a:prstGeom>
-                    <a:noFill/>
-                    <a:ln w="9525">
-                      <a:noFill/>
-                      <a:headEnd/>
-                      <a:tailEnd/>
-                    </a:ln>
-                  </pic:spPr>
-                </pic:pic>
-              </a:graphicData>
-            </a:graphic>
-          </wp:inline>
-        </w:drawing>
+        <w:t>Identifying key climate drivers</w:t>
       </w:r>
     </w:p>
+    <w:bookmarkEnd w:id="2"/>
+    <w:bookmarkEnd w:id="4"/>
+    <w:bookmarkEnd w:id="5"/>
     <w:p>
       <w:pPr>
-        <w:pStyle w:val="ImageCaption"/>
-        <w:rPr>
-          <w:rFonts w:ascii="Garamond" w:hAnsi="Garamond"/>
-          <w:i w:val="0"/>
-          <w:iCs/>
-          <w:sz w:val="20"/>
-          <w:szCs w:val="20"/>
-        </w:rPr>
-      </w:pPr>
-      <w:r>
-        <w:rPr>
-          <w:rFonts w:ascii="Garamond" w:hAnsi="Garamond"/>
-          <w:b/>
-          <w:i w:val="0"/>
-          <w:iCs/>
-          <w:sz w:val="20"/>
-          <w:szCs w:val="20"/>
-        </w:rPr>
-        <w:t>Figure 1 | DRAFT Schematic illustrating our analysis process.</w:t>
-      </w:r>
-      <w:r>
-        <w:rPr>
-          <w:rFonts w:ascii="Garamond" w:hAnsi="Garamond"/>
-          <w:i w:val="0"/>
-          <w:iCs/>
-          <w:sz w:val="20"/>
-          <w:szCs w:val="20"/>
-        </w:rPr>
-        <w:t xml:space="preserve"> This analysis is conducted separately for each site.</w:t>
-      </w:r>
-    </w:p>
-    <w:p>
-      <w:pPr>
-        <w:pStyle w:val="Heading3"/>
-        <w:spacing w:line="360" w:lineRule="auto"/>
-      </w:pPr>
-      <w:bookmarkStart w:id="5" w:name="identifying-key-climate-drivers"/>
-      <w:r>
-        <w:t>Identifying key climate drivers</w:t>
-      </w:r>
-    </w:p>
-    <w:p>
-      <w:pPr>
-        <w:pStyle w:val="FirstParagraph"/>
-        <w:spacing w:line="360" w:lineRule="auto"/>
-      </w:pPr>
-      <w:r>
-        <w:rPr>
-          <w:b/>
-        </w:rPr>
-        <w:t xml:space="preserve">We </w:t>
-      </w:r>
-      <w:bookmarkEnd w:id="2"/>
-      <w:bookmarkEnd w:id="4"/>
-      <w:bookmarkEnd w:id="5"/>
-    </w:p>
-    <w:p>
-      <w:pPr>
         <w:pStyle w:val="Bibliography"/>
-        <w:spacing w:line="360" w:lineRule="auto"/>
       </w:pPr>
     </w:p>
     <w:sectPr>
-      <w:footerReference w:type="even" r:id="rId10"/>
-      <w:footerReference w:type="default" r:id="rId11"/>
+      <w:footerReference w:type="even" r:id="rId9"/>
+      <w:footerReference w:type="default" r:id="rId10"/>
       <w:pgSz w:w="12240" w:h="15840"/>
       <w:pgMar w:top="1440" w:right="1440" w:bottom="1440" w:left="1440" w:header="720" w:footer="720" w:gutter="0"/>
       <w:lnNumType w:countBy="1" w:restart="continuous"/>
@@ -361,7 +235,7 @@
 </file>
 
 <file path=word/endnotes.xml><?xml version="1.0" encoding="utf-8"?>
-<w:endnotes xmlns:wpc="http://schemas.microsoft.com/office/word/2010/wordprocessingCanvas" xmlns:cx="http://schemas.microsoft.com/office/drawing/2014/chartex" xmlns:cx1="http://schemas.microsoft.com/office/drawing/2015/9/8/chartex" xmlns:cx2="http://schemas.microsoft.com/office/drawing/2015/10/21/chartex" xmlns:cx3="http://schemas.microsoft.com/office/drawing/2016/5/9/chartex" xmlns:cx4="http://schemas.microsoft.com/office/drawing/2016/5/10/chartex" xmlns:cx5="http://schemas.microsoft.com/office/drawing/2016/5/11/chartex" xmlns:cx6="http://schemas.microsoft.com/office/drawing/2016/5/12/chartex" xmlns:cx7="http://schemas.microsoft.com/office/drawing/2016/5/13/chartex" xmlns:cx8="http://schemas.microsoft.com/office/drawing/2016/5/14/chartex" xmlns:mc="http://schemas.openxmlformats.org/markup-compatibility/2006" xmlns:aink="http://schemas.microsoft.com/office/drawing/2016/ink" xmlns:am3d="http://schemas.microsoft.com/office/drawing/2017/model3d" xmlns:o="urn:schemas-microsoft-com:office:office" xmlns:r="http://schemas.openxmlformats.org/officeDocument/2006/relationships" xmlns:m="http://schemas.openxmlformats.org/officeDocument/2006/math" xmlns:v="urn:schemas-microsoft-com:vml" xmlns:wp14="http://schemas.microsoft.com/office/word/2010/wordprocessingDrawing" xmlns:wp="http://schemas.openxmlformats.org/drawingml/2006/wordprocessingDrawing" xmlns:w10="urn:schemas-microsoft-com:office:word" xmlns:w="http://schemas.openxmlformats.org/wordprocessingml/2006/main" xmlns:w14="http://schemas.microsoft.com/office/word/2010/wordml" xmlns:w15="http://schemas.microsoft.com/office/word/2012/wordml" xmlns:w16cex="http://schemas.microsoft.com/office/word/2018/wordml/cex" xmlns:w16cid="http://schemas.microsoft.com/office/word/2016/wordml/cid" xmlns:w16="http://schemas.microsoft.com/office/word/2018/wordml" xmlns:w16sdtdh="http://schemas.microsoft.com/office/word/2020/wordml/sdtdatahash" xmlns:w16se="http://schemas.microsoft.com/office/word/2015/wordml/symex" xmlns:wpg="http://schemas.microsoft.com/office/word/2010/wordprocessingGroup" xmlns:wpi="http://schemas.microsoft.com/office/word/2010/wordprocessingInk" xmlns:wne="http://schemas.microsoft.com/office/word/2006/wordml" xmlns:wps="http://schemas.microsoft.com/office/word/2010/wordprocessingShape" mc:Ignorable="w14 w15 w16se w16cid w16 w16cex w16sdtdh wp14">
+<w:endnotes xmlns:wpc="http://schemas.microsoft.com/office/word/2010/wordprocessingCanvas" xmlns:cx="http://schemas.microsoft.com/office/drawing/2014/chartex" xmlns:cx1="http://schemas.microsoft.com/office/drawing/2015/9/8/chartex" xmlns:cx2="http://schemas.microsoft.com/office/drawing/2015/10/21/chartex" xmlns:cx3="http://schemas.microsoft.com/office/drawing/2016/5/9/chartex" xmlns:cx4="http://schemas.microsoft.com/office/drawing/2016/5/10/chartex" xmlns:cx5="http://schemas.microsoft.com/office/drawing/2016/5/11/chartex" xmlns:cx6="http://schemas.microsoft.com/office/drawing/2016/5/12/chartex" xmlns:cx7="http://schemas.microsoft.com/office/drawing/2016/5/13/chartex" xmlns:cx8="http://schemas.microsoft.com/office/drawing/2016/5/14/chartex" xmlns:mc="http://schemas.openxmlformats.org/markup-compatibility/2006" xmlns:aink="http://schemas.microsoft.com/office/drawing/2016/ink" xmlns:am3d="http://schemas.microsoft.com/office/drawing/2017/model3d" xmlns:o="urn:schemas-microsoft-com:office:office" xmlns:oel="http://schemas.microsoft.com/office/2019/extlst" xmlns:r="http://schemas.openxmlformats.org/officeDocument/2006/relationships" xmlns:m="http://schemas.openxmlformats.org/officeDocument/2006/math" xmlns:v="urn:schemas-microsoft-com:vml" xmlns:wp14="http://schemas.microsoft.com/office/word/2010/wordprocessingDrawing" xmlns:wp="http://schemas.openxmlformats.org/drawingml/2006/wordprocessingDrawing" xmlns:w10="urn:schemas-microsoft-com:office:word" xmlns:w="http://schemas.openxmlformats.org/wordprocessingml/2006/main" xmlns:w14="http://schemas.microsoft.com/office/word/2010/wordml" xmlns:w15="http://schemas.microsoft.com/office/word/2012/wordml" xmlns:w16cex="http://schemas.microsoft.com/office/word/2018/wordml/cex" xmlns:w16cid="http://schemas.microsoft.com/office/word/2016/wordml/cid" xmlns:w16="http://schemas.microsoft.com/office/word/2018/wordml" xmlns:w16sdtdh="http://schemas.microsoft.com/office/word/2020/wordml/sdtdatahash" xmlns:w16se="http://schemas.microsoft.com/office/word/2015/wordml/symex" xmlns:wpg="http://schemas.microsoft.com/office/word/2010/wordprocessingGroup" xmlns:wpi="http://schemas.microsoft.com/office/word/2010/wordprocessingInk" xmlns:wne="http://schemas.microsoft.com/office/word/2006/wordml" xmlns:wps="http://schemas.microsoft.com/office/word/2010/wordprocessingShape" mc:Ignorable="w14 w15 w16se w16cid w16 w16cex w16sdtdh wp14">
   <w:endnote w:type="separator" w:id="-1">
     <w:p>
       <w:pPr>
@@ -386,7 +260,7 @@
 </file>
 
 <file path=word/footer1.xml><?xml version="1.0" encoding="utf-8"?>
-<w:ftr xmlns:wpc="http://schemas.microsoft.com/office/word/2010/wordprocessingCanvas" xmlns:cx="http://schemas.microsoft.com/office/drawing/2014/chartex" xmlns:cx1="http://schemas.microsoft.com/office/drawing/2015/9/8/chartex" xmlns:cx2="http://schemas.microsoft.com/office/drawing/2015/10/21/chartex" xmlns:cx3="http://schemas.microsoft.com/office/drawing/2016/5/9/chartex" xmlns:cx4="http://schemas.microsoft.com/office/drawing/2016/5/10/chartex" xmlns:cx5="http://schemas.microsoft.com/office/drawing/2016/5/11/chartex" xmlns:cx6="http://schemas.microsoft.com/office/drawing/2016/5/12/chartex" xmlns:cx7="http://schemas.microsoft.com/office/drawing/2016/5/13/chartex" xmlns:cx8="http://schemas.microsoft.com/office/drawing/2016/5/14/chartex" xmlns:mc="http://schemas.openxmlformats.org/markup-compatibility/2006" xmlns:aink="http://schemas.microsoft.com/office/drawing/2016/ink" xmlns:am3d="http://schemas.microsoft.com/office/drawing/2017/model3d" xmlns:o="urn:schemas-microsoft-com:office:office" xmlns:r="http://schemas.openxmlformats.org/officeDocument/2006/relationships" xmlns:m="http://schemas.openxmlformats.org/officeDocument/2006/math" xmlns:v="urn:schemas-microsoft-com:vml" xmlns:wp14="http://schemas.microsoft.com/office/word/2010/wordprocessingDrawing" xmlns:wp="http://schemas.openxmlformats.org/drawingml/2006/wordprocessingDrawing" xmlns:w10="urn:schemas-microsoft-com:office:word" xmlns:w="http://schemas.openxmlformats.org/wordprocessingml/2006/main" xmlns:w14="http://schemas.microsoft.com/office/word/2010/wordml" xmlns:w15="http://schemas.microsoft.com/office/word/2012/wordml" xmlns:w16cex="http://schemas.microsoft.com/office/word/2018/wordml/cex" xmlns:w16cid="http://schemas.microsoft.com/office/word/2016/wordml/cid" xmlns:w16="http://schemas.microsoft.com/office/word/2018/wordml" xmlns:w16sdtdh="http://schemas.microsoft.com/office/word/2020/wordml/sdtdatahash" xmlns:w16se="http://schemas.microsoft.com/office/word/2015/wordml/symex" xmlns:wpg="http://schemas.microsoft.com/office/word/2010/wordprocessingGroup" xmlns:wpi="http://schemas.microsoft.com/office/word/2010/wordprocessingInk" xmlns:wne="http://schemas.microsoft.com/office/word/2006/wordml" xmlns:wps="http://schemas.microsoft.com/office/word/2010/wordprocessingShape" mc:Ignorable="w14 w15 w16se w16cid w16 w16cex w16sdtdh wp14">
+<w:ftr xmlns:wpc="http://schemas.microsoft.com/office/word/2010/wordprocessingCanvas" xmlns:cx="http://schemas.microsoft.com/office/drawing/2014/chartex" xmlns:cx1="http://schemas.microsoft.com/office/drawing/2015/9/8/chartex" xmlns:cx2="http://schemas.microsoft.com/office/drawing/2015/10/21/chartex" xmlns:cx3="http://schemas.microsoft.com/office/drawing/2016/5/9/chartex" xmlns:cx4="http://schemas.microsoft.com/office/drawing/2016/5/10/chartex" xmlns:cx5="http://schemas.microsoft.com/office/drawing/2016/5/11/chartex" xmlns:cx6="http://schemas.microsoft.com/office/drawing/2016/5/12/chartex" xmlns:cx7="http://schemas.microsoft.com/office/drawing/2016/5/13/chartex" xmlns:cx8="http://schemas.microsoft.com/office/drawing/2016/5/14/chartex" xmlns:mc="http://schemas.openxmlformats.org/markup-compatibility/2006" xmlns:aink="http://schemas.microsoft.com/office/drawing/2016/ink" xmlns:am3d="http://schemas.microsoft.com/office/drawing/2017/model3d" xmlns:o="urn:schemas-microsoft-com:office:office" xmlns:oel="http://schemas.microsoft.com/office/2019/extlst" xmlns:r="http://schemas.openxmlformats.org/officeDocument/2006/relationships" xmlns:m="http://schemas.openxmlformats.org/officeDocument/2006/math" xmlns:v="urn:schemas-microsoft-com:vml" xmlns:wp14="http://schemas.microsoft.com/office/word/2010/wordprocessingDrawing" xmlns:wp="http://schemas.openxmlformats.org/drawingml/2006/wordprocessingDrawing" xmlns:w10="urn:schemas-microsoft-com:office:word" xmlns:w="http://schemas.openxmlformats.org/wordprocessingml/2006/main" xmlns:w14="http://schemas.microsoft.com/office/word/2010/wordml" xmlns:w15="http://schemas.microsoft.com/office/word/2012/wordml" xmlns:w16cex="http://schemas.microsoft.com/office/word/2018/wordml/cex" xmlns:w16cid="http://schemas.microsoft.com/office/word/2016/wordml/cid" xmlns:w16="http://schemas.microsoft.com/office/word/2018/wordml" xmlns:w16sdtdh="http://schemas.microsoft.com/office/word/2020/wordml/sdtdatahash" xmlns:w16se="http://schemas.microsoft.com/office/word/2015/wordml/symex" xmlns:wpg="http://schemas.microsoft.com/office/word/2010/wordprocessingGroup" xmlns:wpi="http://schemas.microsoft.com/office/word/2010/wordprocessingInk" xmlns:wne="http://schemas.microsoft.com/office/word/2006/wordml" xmlns:wps="http://schemas.microsoft.com/office/word/2010/wordprocessingShape" mc:Ignorable="w14 w15 w16se w16cid w16 w16cex w16sdtdh wp14">
   <w:sdt>
     <w:sdtPr>
       <w:rPr>
@@ -398,11 +272,6 @@
         <w:docPartUnique/>
       </w:docPartObj>
     </w:sdtPr>
-    <w:sdtEndPr>
-      <w:rPr>
-        <w:rStyle w:val="PageNumber"/>
-      </w:rPr>
-    </w:sdtEndPr>
     <w:sdtContent>
       <w:p>
         <w:pPr>
@@ -442,7 +311,7 @@
 </file>
 
 <file path=word/footer2.xml><?xml version="1.0" encoding="utf-8"?>
-<w:ftr xmlns:wpc="http://schemas.microsoft.com/office/word/2010/wordprocessingCanvas" xmlns:cx="http://schemas.microsoft.com/office/drawing/2014/chartex" xmlns:cx1="http://schemas.microsoft.com/office/drawing/2015/9/8/chartex" xmlns:cx2="http://schemas.microsoft.com/office/drawing/2015/10/21/chartex" xmlns:cx3="http://schemas.microsoft.com/office/drawing/2016/5/9/chartex" xmlns:cx4="http://schemas.microsoft.com/office/drawing/2016/5/10/chartex" xmlns:cx5="http://schemas.microsoft.com/office/drawing/2016/5/11/chartex" xmlns:cx6="http://schemas.microsoft.com/office/drawing/2016/5/12/chartex" xmlns:cx7="http://schemas.microsoft.com/office/drawing/2016/5/13/chartex" xmlns:cx8="http://schemas.microsoft.com/office/drawing/2016/5/14/chartex" xmlns:mc="http://schemas.openxmlformats.org/markup-compatibility/2006" xmlns:aink="http://schemas.microsoft.com/office/drawing/2016/ink" xmlns:am3d="http://schemas.microsoft.com/office/drawing/2017/model3d" xmlns:o="urn:schemas-microsoft-com:office:office" xmlns:r="http://schemas.openxmlformats.org/officeDocument/2006/relationships" xmlns:m="http://schemas.openxmlformats.org/officeDocument/2006/math" xmlns:v="urn:schemas-microsoft-com:vml" xmlns:wp14="http://schemas.microsoft.com/office/word/2010/wordprocessingDrawing" xmlns:wp="http://schemas.openxmlformats.org/drawingml/2006/wordprocessingDrawing" xmlns:w10="urn:schemas-microsoft-com:office:word" xmlns:w="http://schemas.openxmlformats.org/wordprocessingml/2006/main" xmlns:w14="http://schemas.microsoft.com/office/word/2010/wordml" xmlns:w15="http://schemas.microsoft.com/office/word/2012/wordml" xmlns:w16cex="http://schemas.microsoft.com/office/word/2018/wordml/cex" xmlns:w16cid="http://schemas.microsoft.com/office/word/2016/wordml/cid" xmlns:w16="http://schemas.microsoft.com/office/word/2018/wordml" xmlns:w16sdtdh="http://schemas.microsoft.com/office/word/2020/wordml/sdtdatahash" xmlns:w16se="http://schemas.microsoft.com/office/word/2015/wordml/symex" xmlns:wpg="http://schemas.microsoft.com/office/word/2010/wordprocessingGroup" xmlns:wpi="http://schemas.microsoft.com/office/word/2010/wordprocessingInk" xmlns:wne="http://schemas.microsoft.com/office/word/2006/wordml" xmlns:wps="http://schemas.microsoft.com/office/word/2010/wordprocessingShape" mc:Ignorable="w14 w15 w16se w16cid w16 w16cex w16sdtdh wp14">
+<w:ftr xmlns:wpc="http://schemas.microsoft.com/office/word/2010/wordprocessingCanvas" xmlns:cx="http://schemas.microsoft.com/office/drawing/2014/chartex" xmlns:cx1="http://schemas.microsoft.com/office/drawing/2015/9/8/chartex" xmlns:cx2="http://schemas.microsoft.com/office/drawing/2015/10/21/chartex" xmlns:cx3="http://schemas.microsoft.com/office/drawing/2016/5/9/chartex" xmlns:cx4="http://schemas.microsoft.com/office/drawing/2016/5/10/chartex" xmlns:cx5="http://schemas.microsoft.com/office/drawing/2016/5/11/chartex" xmlns:cx6="http://schemas.microsoft.com/office/drawing/2016/5/12/chartex" xmlns:cx7="http://schemas.microsoft.com/office/drawing/2016/5/13/chartex" xmlns:cx8="http://schemas.microsoft.com/office/drawing/2016/5/14/chartex" xmlns:mc="http://schemas.openxmlformats.org/markup-compatibility/2006" xmlns:aink="http://schemas.microsoft.com/office/drawing/2016/ink" xmlns:am3d="http://schemas.microsoft.com/office/drawing/2017/model3d" xmlns:o="urn:schemas-microsoft-com:office:office" xmlns:oel="http://schemas.microsoft.com/office/2019/extlst" xmlns:r="http://schemas.openxmlformats.org/officeDocument/2006/relationships" xmlns:m="http://schemas.openxmlformats.org/officeDocument/2006/math" xmlns:v="urn:schemas-microsoft-com:vml" xmlns:wp14="http://schemas.microsoft.com/office/word/2010/wordprocessingDrawing" xmlns:wp="http://schemas.openxmlformats.org/drawingml/2006/wordprocessingDrawing" xmlns:w10="urn:schemas-microsoft-com:office:word" xmlns:w="http://schemas.openxmlformats.org/wordprocessingml/2006/main" xmlns:w14="http://schemas.microsoft.com/office/word/2010/wordml" xmlns:w15="http://schemas.microsoft.com/office/word/2012/wordml" xmlns:w16cex="http://schemas.microsoft.com/office/word/2018/wordml/cex" xmlns:w16cid="http://schemas.microsoft.com/office/word/2016/wordml/cid" xmlns:w16="http://schemas.microsoft.com/office/word/2018/wordml" xmlns:w16sdtdh="http://schemas.microsoft.com/office/word/2020/wordml/sdtdatahash" xmlns:w16se="http://schemas.microsoft.com/office/word/2015/wordml/symex" xmlns:wpg="http://schemas.microsoft.com/office/word/2010/wordprocessingGroup" xmlns:wpi="http://schemas.microsoft.com/office/word/2010/wordprocessingInk" xmlns:wne="http://schemas.microsoft.com/office/word/2006/wordml" xmlns:wps="http://schemas.microsoft.com/office/word/2010/wordprocessingShape" mc:Ignorable="w14 w15 w16se w16cid w16 w16cex w16sdtdh wp14">
   <w:sdt>
     <w:sdtPr>
       <w:rPr>
@@ -454,11 +323,6 @@
         <w:docPartUnique/>
       </w:docPartObj>
     </w:sdtPr>
-    <w:sdtEndPr>
-      <w:rPr>
-        <w:rStyle w:val="PageNumber"/>
-      </w:rPr>
-    </w:sdtEndPr>
     <w:sdtContent>
       <w:p>
         <w:pPr>
@@ -511,7 +375,7 @@
 </file>
 
 <file path=word/footnotes.xml><?xml version="1.0" encoding="utf-8"?>
-<w:footnotes xmlns:wpc="http://schemas.microsoft.com/office/word/2010/wordprocessingCanvas" xmlns:cx="http://schemas.microsoft.com/office/drawing/2014/chartex" xmlns:cx1="http://schemas.microsoft.com/office/drawing/2015/9/8/chartex" xmlns:cx2="http://schemas.microsoft.com/office/drawing/2015/10/21/chartex" xmlns:cx3="http://schemas.microsoft.com/office/drawing/2016/5/9/chartex" xmlns:cx4="http://schemas.microsoft.com/office/drawing/2016/5/10/chartex" xmlns:cx5="http://schemas.microsoft.com/office/drawing/2016/5/11/chartex" xmlns:cx6="http://schemas.microsoft.com/office/drawing/2016/5/12/chartex" xmlns:cx7="http://schemas.microsoft.com/office/drawing/2016/5/13/chartex" xmlns:cx8="http://schemas.microsoft.com/office/drawing/2016/5/14/chartex" xmlns:mc="http://schemas.openxmlformats.org/markup-compatibility/2006" xmlns:aink="http://schemas.microsoft.com/office/drawing/2016/ink" xmlns:am3d="http://schemas.microsoft.com/office/drawing/2017/model3d" xmlns:o="urn:schemas-microsoft-com:office:office" xmlns:r="http://schemas.openxmlformats.org/officeDocument/2006/relationships" xmlns:m="http://schemas.openxmlformats.org/officeDocument/2006/math" xmlns:v="urn:schemas-microsoft-com:vml" xmlns:wp14="http://schemas.microsoft.com/office/word/2010/wordprocessingDrawing" xmlns:wp="http://schemas.openxmlformats.org/drawingml/2006/wordprocessingDrawing" xmlns:w10="urn:schemas-microsoft-com:office:word" xmlns:w="http://schemas.openxmlformats.org/wordprocessingml/2006/main" xmlns:w14="http://schemas.microsoft.com/office/word/2010/wordml" xmlns:w15="http://schemas.microsoft.com/office/word/2012/wordml" xmlns:w16cex="http://schemas.microsoft.com/office/word/2018/wordml/cex" xmlns:w16cid="http://schemas.microsoft.com/office/word/2016/wordml/cid" xmlns:w16="http://schemas.microsoft.com/office/word/2018/wordml" xmlns:w16sdtdh="http://schemas.microsoft.com/office/word/2020/wordml/sdtdatahash" xmlns:w16se="http://schemas.microsoft.com/office/word/2015/wordml/symex" xmlns:wpg="http://schemas.microsoft.com/office/word/2010/wordprocessingGroup" xmlns:wpi="http://schemas.microsoft.com/office/word/2010/wordprocessingInk" xmlns:wne="http://schemas.microsoft.com/office/word/2006/wordml" xmlns:wps="http://schemas.microsoft.com/office/word/2010/wordprocessingShape" mc:Ignorable="w14 w15 w16se w16cid w16 w16cex w16sdtdh wp14">
+<w:footnotes xmlns:wpc="http://schemas.microsoft.com/office/word/2010/wordprocessingCanvas" xmlns:cx="http://schemas.microsoft.com/office/drawing/2014/chartex" xmlns:cx1="http://schemas.microsoft.com/office/drawing/2015/9/8/chartex" xmlns:cx2="http://schemas.microsoft.com/office/drawing/2015/10/21/chartex" xmlns:cx3="http://schemas.microsoft.com/office/drawing/2016/5/9/chartex" xmlns:cx4="http://schemas.microsoft.com/office/drawing/2016/5/10/chartex" xmlns:cx5="http://schemas.microsoft.com/office/drawing/2016/5/11/chartex" xmlns:cx6="http://schemas.microsoft.com/office/drawing/2016/5/12/chartex" xmlns:cx7="http://schemas.microsoft.com/office/drawing/2016/5/13/chartex" xmlns:cx8="http://schemas.microsoft.com/office/drawing/2016/5/14/chartex" xmlns:mc="http://schemas.openxmlformats.org/markup-compatibility/2006" xmlns:aink="http://schemas.microsoft.com/office/drawing/2016/ink" xmlns:am3d="http://schemas.microsoft.com/office/drawing/2017/model3d" xmlns:o="urn:schemas-microsoft-com:office:office" xmlns:oel="http://schemas.microsoft.com/office/2019/extlst" xmlns:r="http://schemas.openxmlformats.org/officeDocument/2006/relationships" xmlns:m="http://schemas.openxmlformats.org/officeDocument/2006/math" xmlns:v="urn:schemas-microsoft-com:vml" xmlns:wp14="http://schemas.microsoft.com/office/word/2010/wordprocessingDrawing" xmlns:wp="http://schemas.openxmlformats.org/drawingml/2006/wordprocessingDrawing" xmlns:w10="urn:schemas-microsoft-com:office:word" xmlns:w="http://schemas.openxmlformats.org/wordprocessingml/2006/main" xmlns:w14="http://schemas.microsoft.com/office/word/2010/wordml" xmlns:w15="http://schemas.microsoft.com/office/word/2012/wordml" xmlns:w16cex="http://schemas.microsoft.com/office/word/2018/wordml/cex" xmlns:w16cid="http://schemas.microsoft.com/office/word/2016/wordml/cid" xmlns:w16="http://schemas.microsoft.com/office/word/2018/wordml" xmlns:w16sdtdh="http://schemas.microsoft.com/office/word/2020/wordml/sdtdatahash" xmlns:w16se="http://schemas.microsoft.com/office/word/2015/wordml/symex" xmlns:wpg="http://schemas.microsoft.com/office/word/2010/wordprocessingGroup" xmlns:wpi="http://schemas.microsoft.com/office/word/2010/wordprocessingInk" xmlns:wne="http://schemas.microsoft.com/office/word/2006/wordml" xmlns:wps="http://schemas.microsoft.com/office/word/2010/wordprocessingShape" mc:Ignorable="w14 w15 w16se w16cid w16 w16cex w16sdtdh wp14">
   <w:footnote w:type="separator" w:id="-1">
     <w:p>
       <w:r>
@@ -530,7 +394,7 @@
 </file>
 
 <file path=word/numbering.xml><?xml version="1.0" encoding="utf-8"?>
-<w:numbering xmlns:wpc="http://schemas.microsoft.com/office/word/2010/wordprocessingCanvas" xmlns:cx="http://schemas.microsoft.com/office/drawing/2014/chartex" xmlns:cx1="http://schemas.microsoft.com/office/drawing/2015/9/8/chartex" xmlns:cx2="http://schemas.microsoft.com/office/drawing/2015/10/21/chartex" xmlns:cx3="http://schemas.microsoft.com/office/drawing/2016/5/9/chartex" xmlns:cx4="http://schemas.microsoft.com/office/drawing/2016/5/10/chartex" xmlns:cx5="http://schemas.microsoft.com/office/drawing/2016/5/11/chartex" xmlns:cx6="http://schemas.microsoft.com/office/drawing/2016/5/12/chartex" xmlns:cx7="http://schemas.microsoft.com/office/drawing/2016/5/13/chartex" xmlns:cx8="http://schemas.microsoft.com/office/drawing/2016/5/14/chartex" xmlns:mc="http://schemas.openxmlformats.org/markup-compatibility/2006" xmlns:aink="http://schemas.microsoft.com/office/drawing/2016/ink" xmlns:am3d="http://schemas.microsoft.com/office/drawing/2017/model3d" xmlns:o="urn:schemas-microsoft-com:office:office" xmlns:r="http://schemas.openxmlformats.org/officeDocument/2006/relationships" xmlns:m="http://schemas.openxmlformats.org/officeDocument/2006/math" xmlns:v="urn:schemas-microsoft-com:vml" xmlns:wp14="http://schemas.microsoft.com/office/word/2010/wordprocessingDrawing" xmlns:wp="http://schemas.openxmlformats.org/drawingml/2006/wordprocessingDrawing" xmlns:w10="urn:schemas-microsoft-com:office:word" xmlns:w="http://schemas.openxmlformats.org/wordprocessingml/2006/main" xmlns:w14="http://schemas.microsoft.com/office/word/2010/wordml" xmlns:w15="http://schemas.microsoft.com/office/word/2012/wordml" xmlns:w16cex="http://schemas.microsoft.com/office/word/2018/wordml/cex" xmlns:w16cid="http://schemas.microsoft.com/office/word/2016/wordml/cid" xmlns:w16="http://schemas.microsoft.com/office/word/2018/wordml" xmlns:w16sdtdh="http://schemas.microsoft.com/office/word/2020/wordml/sdtdatahash" xmlns:w16se="http://schemas.microsoft.com/office/word/2015/wordml/symex" xmlns:wpg="http://schemas.microsoft.com/office/word/2010/wordprocessingGroup" xmlns:wpi="http://schemas.microsoft.com/office/word/2010/wordprocessingInk" xmlns:wne="http://schemas.microsoft.com/office/word/2006/wordml" xmlns:wps="http://schemas.microsoft.com/office/word/2010/wordprocessingShape" mc:Ignorable="w14 w15 w16se w16cid w16 w16cex w16sdtdh wp14">
+<w:numbering xmlns:wpc="http://schemas.microsoft.com/office/word/2010/wordprocessingCanvas" xmlns:cx="http://schemas.microsoft.com/office/drawing/2014/chartex" xmlns:cx1="http://schemas.microsoft.com/office/drawing/2015/9/8/chartex" xmlns:cx2="http://schemas.microsoft.com/office/drawing/2015/10/21/chartex" xmlns:cx3="http://schemas.microsoft.com/office/drawing/2016/5/9/chartex" xmlns:cx4="http://schemas.microsoft.com/office/drawing/2016/5/10/chartex" xmlns:cx5="http://schemas.microsoft.com/office/drawing/2016/5/11/chartex" xmlns:cx6="http://schemas.microsoft.com/office/drawing/2016/5/12/chartex" xmlns:cx7="http://schemas.microsoft.com/office/drawing/2016/5/13/chartex" xmlns:cx8="http://schemas.microsoft.com/office/drawing/2016/5/14/chartex" xmlns:mc="http://schemas.openxmlformats.org/markup-compatibility/2006" xmlns:aink="http://schemas.microsoft.com/office/drawing/2016/ink" xmlns:am3d="http://schemas.microsoft.com/office/drawing/2017/model3d" xmlns:o="urn:schemas-microsoft-com:office:office" xmlns:oel="http://schemas.microsoft.com/office/2019/extlst" xmlns:r="http://schemas.openxmlformats.org/officeDocument/2006/relationships" xmlns:m="http://schemas.openxmlformats.org/officeDocument/2006/math" xmlns:v="urn:schemas-microsoft-com:vml" xmlns:wp14="http://schemas.microsoft.com/office/word/2010/wordprocessingDrawing" xmlns:wp="http://schemas.openxmlformats.org/drawingml/2006/wordprocessingDrawing" xmlns:w10="urn:schemas-microsoft-com:office:word" xmlns:w="http://schemas.openxmlformats.org/wordprocessingml/2006/main" xmlns:w14="http://schemas.microsoft.com/office/word/2010/wordml" xmlns:w15="http://schemas.microsoft.com/office/word/2012/wordml" xmlns:w16cex="http://schemas.microsoft.com/office/word/2018/wordml/cex" xmlns:w16cid="http://schemas.microsoft.com/office/word/2016/wordml/cid" xmlns:w16="http://schemas.microsoft.com/office/word/2018/wordml" xmlns:w16sdtdh="http://schemas.microsoft.com/office/word/2020/wordml/sdtdatahash" xmlns:w16se="http://schemas.microsoft.com/office/word/2015/wordml/symex" xmlns:wpg="http://schemas.microsoft.com/office/word/2010/wordprocessingGroup" xmlns:wpi="http://schemas.microsoft.com/office/word/2010/wordprocessingInk" xmlns:wne="http://schemas.microsoft.com/office/word/2006/wordml" xmlns:wps="http://schemas.microsoft.com/office/word/2010/wordprocessingShape" mc:Ignorable="w14 w15 w16se w16cid w16 w16cex w16sdtdh wp14">
   <w:abstractNum w:abstractNumId="0" w15:restartNumberingAfterBreak="0">
     <w:nsid w:val="EA454B4C"/>
     <w:multiLevelType w:val="multilevel"/>
@@ -955,16 +819,16 @@
       </w:pPr>
     </w:lvl>
   </w:abstractNum>
-  <w:num w:numId="1">
+  <w:num w:numId="1" w16cid:durableId="925261629">
     <w:abstractNumId w:val="2"/>
   </w:num>
-  <w:num w:numId="2">
+  <w:num w:numId="2" w16cid:durableId="2002467089">
     <w:abstractNumId w:val="0"/>
   </w:num>
-  <w:num w:numId="3">
+  <w:num w:numId="3" w16cid:durableId="1081215644">
     <w:abstractNumId w:val="0"/>
   </w:num>
-  <w:num w:numId="4">
+  <w:num w:numId="4" w16cid:durableId="1992444993">
     <w:abstractNumId w:val="3"/>
     <w:lvlOverride w:ilvl="0">
       <w:startOverride w:val="1"/>
@@ -994,13 +858,13 @@
       <w:startOverride w:val="1"/>
     </w:lvlOverride>
   </w:num>
-  <w:num w:numId="5">
+  <w:num w:numId="5" w16cid:durableId="141040657">
     <w:abstractNumId w:val="2"/>
   </w:num>
-  <w:num w:numId="6">
+  <w:num w:numId="6" w16cid:durableId="557398679">
     <w:abstractNumId w:val="0"/>
   </w:num>
-  <w:num w:numId="7">
+  <w:num w:numId="7" w16cid:durableId="1899972710">
     <w:abstractNumId w:val="0"/>
     <w:lvlOverride w:ilvl="0">
       <w:startOverride w:val="1"/>
@@ -1030,10 +894,10 @@
       <w:startOverride w:val="1"/>
     </w:lvlOverride>
   </w:num>
-  <w:num w:numId="8">
+  <w:num w:numId="8" w16cid:durableId="629751877">
     <w:abstractNumId w:val="3"/>
   </w:num>
-  <w:num w:numId="9">
+  <w:num w:numId="9" w16cid:durableId="1565749813">
     <w:abstractNumId w:val="1"/>
   </w:num>
 </w:numbering>
@@ -1044,15 +908,15 @@
   <w:docDefaults>
     <w:rPrDefault>
       <w:rPr>
-        <w:rFonts w:asciiTheme="minorHAnsi" w:eastAsiaTheme="minorHAnsi" w:hAnsiTheme="minorHAnsi" w:cstheme="minorBidi"/>
+        <w:rFonts w:ascii="Times New Roman" w:eastAsiaTheme="minorHAnsi" w:hAnsi="Times New Roman" w:cs="Times New Roman (Body CS)"/>
         <w:sz w:val="24"/>
-        <w:szCs w:val="24"/>
+        <w:szCs w:val="22"/>
         <w:lang w:val="en-US" w:eastAsia="en-US" w:bidi="ar-SA"/>
       </w:rPr>
     </w:rPrDefault>
     <w:pPrDefault>
       <w:pPr>
-        <w:spacing w:after="200"/>
+        <w:spacing w:before="180" w:after="180" w:line="360" w:lineRule="auto"/>
       </w:pPr>
     </w:pPrDefault>
   </w:docDefaults>
@@ -1398,11 +1262,6 @@
     <w:name w:val="Normal"/>
     <w:qFormat/>
     <w:rsid w:val="0029171D"/>
-    <w:rPr>
-      <w:rFonts w:ascii="Palatino Linotype" w:hAnsi="Palatino Linotype"/>
-      <w:sz w:val="22"/>
-      <w:szCs w:val="22"/>
-    </w:rPr>
   </w:style>
   <w:style w:type="paragraph" w:styleId="Heading1">
     <w:name w:val="heading 1"/>
@@ -1422,7 +1281,6 @@
       <w:b/>
       <w:bCs/>
       <w:color w:val="000000" w:themeColor="text1"/>
-      <w:sz w:val="24"/>
       <w:szCs w:val="24"/>
     </w:rPr>
   </w:style>
@@ -1612,9 +1470,6 @@
     <w:basedOn w:val="Normal"/>
     <w:qFormat/>
     <w:rsid w:val="0029171D"/>
-    <w:pPr>
-      <w:spacing w:before="180" w:after="180"/>
-    </w:pPr>
   </w:style>
   <w:style w:type="paragraph" w:customStyle="1" w:styleId="FirstParagraph">
     <w:name w:val="First Paragraph"/>
@@ -1637,7 +1492,6 @@
     <w:qFormat/>
     <w:rsid w:val="003B551E"/>
     <w:rPr>
-      <w:sz w:val="24"/>
       <w:szCs w:val="24"/>
     </w:rPr>
   </w:style>
@@ -2166,7 +2020,7 @@
       <w:spacing w:after="0"/>
     </w:pPr>
     <w:rPr>
-      <w:rFonts w:ascii="Times New Roman" w:hAnsi="Times New Roman" w:cs="Times New Roman"/>
+      <w:rFonts w:cs="Times New Roman"/>
       <w:sz w:val="18"/>
       <w:szCs w:val="18"/>
     </w:rPr>

</xml_diff>